<commit_message>
20190428 新增 vivo Z3x
</commit_message>
<xml_diff>
--- a/docs/vivo 手机型号汇总.docx
+++ b/docs/vivo 手机型号汇总.docx
@@ -53,7 +53,17 @@
           <w:sz w:val="32"/>
           <w:szCs w:val="32"/>
         </w:rPr>
-        <w:t>20190417</w:t>
+        <w:t>201904</w:t>
+      </w:r>
+      <w:r>
+        <w:rPr>
+          <w:rStyle w:val="a4"/>
+          <w:rFonts w:ascii="微软雅黑" w:eastAsia="微软雅黑" w:hAnsi="微软雅黑" w:cs="微软雅黑"/>
+          <w:color w:val="333333"/>
+          <w:sz w:val="32"/>
+          <w:szCs w:val="32"/>
+        </w:rPr>
+        <w:t>28</w:t>
       </w:r>
       <w:bookmarkStart w:id="0" w:name="_GoBack"/>
       <w:bookmarkEnd w:id="0"/>
@@ -164,25 +174,7 @@
             <w:sz w:val="24"/>
             <w:szCs w:val="24"/>
           </w:rPr>
-          <w:t>https://github.com/KHwang9883/MobileModels/blob/master/brands/</w:t>
-        </w:r>
-        <w:r>
-          <w:rPr>
-            <w:rStyle w:val="a6"/>
-            <w:rFonts w:asciiTheme="minorEastAsia" w:eastAsiaTheme="minorEastAsia" w:hAnsiTheme="minorEastAsia" w:hint="default"/>
-            <w:sz w:val="24"/>
-            <w:szCs w:val="24"/>
-          </w:rPr>
-          <w:t>vivo</w:t>
-        </w:r>
-        <w:r>
-          <w:rPr>
-            <w:rStyle w:val="a6"/>
-            <w:rFonts w:asciiTheme="minorEastAsia" w:eastAsiaTheme="minorEastAsia" w:hAnsiTheme="minorEastAsia" w:hint="default"/>
-            <w:sz w:val="24"/>
-            <w:szCs w:val="24"/>
-          </w:rPr>
-          <w:t>.md</w:t>
+          <w:t>https://github.com/KHwang9883/MobileModels/blob/master/brands/vivo.md</w:t>
         </w:r>
       </w:hyperlink>
     </w:p>
@@ -241,6 +233,7 @@
       <w:r>
         <w:rPr>
           <w:rFonts w:asciiTheme="minorEastAsia" w:hAnsiTheme="minorEastAsia" w:cs="宋体"/>
+          <w:noProof/>
           <w:color w:val="333333"/>
         </w:rPr>
         <w:drawing>
@@ -340,7 +333,7 @@
         <w:spacing w:before="100" w:after="100"/>
         <w:rPr>
           <w:rStyle w:val="a4"/>
-          <w:rFonts w:asciiTheme="minorEastAsia" w:hAnsiTheme="minorEastAsia" w:cs="宋体" w:hint="eastAsia"/>
+          <w:rFonts w:asciiTheme="minorEastAsia" w:hAnsiTheme="minorEastAsia" w:cs="宋体"/>
           <w:b w:val="0"/>
           <w:color w:val="333333"/>
         </w:rPr>
@@ -1755,6 +1748,90 @@
         <w:widowControl/>
         <w:spacing w:before="100" w:after="100"/>
         <w:rPr>
+          <w:rFonts w:ascii="宋体" w:eastAsia="宋体" w:hAnsi="宋体" w:cs="宋体"/>
+          <w:b/>
+          <w:color w:val="333333"/>
+        </w:rPr>
+      </w:pPr>
+      <w:r>
+        <w:rPr>
+          <w:rFonts w:ascii="宋体" w:eastAsia="宋体" w:hAnsi="宋体" w:cs="宋体" w:hint="eastAsia"/>
+          <w:b/>
+          <w:color w:val="333333"/>
+        </w:rPr>
+        <w:t>vivo</w:t>
+      </w:r>
+      <w:r>
+        <w:rPr>
+          <w:rFonts w:ascii="宋体" w:eastAsia="宋体" w:hAnsi="宋体" w:cs="宋体"/>
+          <w:b/>
+          <w:color w:val="333333"/>
+        </w:rPr>
+        <w:t xml:space="preserve"> </w:t>
+      </w:r>
+      <w:r>
+        <w:rPr>
+          <w:rFonts w:ascii="宋体" w:eastAsia="宋体" w:hAnsi="宋体" w:cs="宋体" w:hint="eastAsia"/>
+          <w:b/>
+          <w:color w:val="333333"/>
+        </w:rPr>
+        <w:t>Z</w:t>
+      </w:r>
+      <w:r>
+        <w:rPr>
+          <w:rFonts w:ascii="宋体" w:eastAsia="宋体" w:hAnsi="宋体" w:cs="宋体"/>
+          <w:b/>
+          <w:color w:val="333333"/>
+        </w:rPr>
+        <w:t>3</w:t>
+      </w:r>
+      <w:r>
+        <w:rPr>
+          <w:rFonts w:ascii="宋体" w:eastAsia="宋体" w:hAnsi="宋体" w:cs="宋体" w:hint="eastAsia"/>
+          <w:b/>
+          <w:color w:val="333333"/>
+        </w:rPr>
+        <w:t>x:</w:t>
+      </w:r>
+    </w:p>
+    <w:p>
+      <w:pPr>
+        <w:pStyle w:val="a3"/>
+        <w:widowControl/>
+        <w:spacing w:before="100" w:after="100"/>
+        <w:rPr>
+          <w:rFonts w:ascii="宋体" w:eastAsia="宋体" w:hAnsi="宋体" w:cs="宋体" w:hint="eastAsia"/>
+          <w:color w:val="333333"/>
+        </w:rPr>
+      </w:pPr>
+      <w:r>
+        <w:rPr>
+          <w:rFonts w:ascii="宋体" w:eastAsia="宋体" w:hAnsi="宋体" w:cs="宋体" w:hint="eastAsia"/>
+          <w:color w:val="333333"/>
+        </w:rPr>
+        <w:t>V1730GA</w:t>
+      </w:r>
+      <w:r>
+        <w:rPr>
+          <w:rFonts w:ascii="宋体" w:eastAsia="宋体" w:hAnsi="宋体" w:cs="宋体"/>
+          <w:color w:val="333333"/>
+        </w:rPr>
+        <w:t xml:space="preserve">: vivo Z3x </w:t>
+      </w:r>
+      <w:r>
+        <w:rPr>
+          <w:rFonts w:ascii="宋体" w:eastAsia="宋体" w:hAnsi="宋体" w:cs="宋体" w:hint="eastAsia"/>
+          <w:color w:val="333333"/>
+        </w:rPr>
+        <w:t>全网通版</w:t>
+      </w:r>
+    </w:p>
+    <w:p>
+      <w:pPr>
+        <w:pStyle w:val="a3"/>
+        <w:widowControl/>
+        <w:spacing w:before="100" w:after="100"/>
+        <w:rPr>
           <w:rStyle w:val="a4"/>
           <w:rFonts w:ascii="微软雅黑" w:eastAsia="微软雅黑" w:hAnsi="微软雅黑" w:cs="微软雅黑"/>
           <w:color w:val="333333"/>
@@ -2222,6 +2299,7 @@
           <w:rFonts w:ascii="宋体" w:eastAsia="宋体" w:hAnsi="宋体" w:cs="宋体" w:hint="eastAsia"/>
           <w:color w:val="333333"/>
         </w:rPr>
+        <w:lastRenderedPageBreak/>
         <w:t>vivo Y93</w:t>
       </w:r>
       <w:r>
@@ -2326,7 +2404,6 @@
           <w:bCs/>
           <w:color w:val="333333"/>
         </w:rPr>
-        <w:lastRenderedPageBreak/>
         <w:t>V1818</w:t>
       </w:r>
       <w:r>
@@ -3081,7 +3158,7 @@
     <w:lsdException w:name="HTML Bottom of Form" w:semiHidden="1" w:uiPriority="99" w:unhideWhenUsed="1"/>
     <w:lsdException w:name="Normal (Web)" w:qFormat="1"/>
     <w:lsdException w:name="HTML Variable" w:semiHidden="1" w:unhideWhenUsed="1"/>
-    <w:lsdException w:name="Normal Table" w:qFormat="1"/>
+    <w:lsdException w:name="Normal Table" w:semiHidden="1" w:unhideWhenUsed="1" w:qFormat="1"/>
     <w:lsdException w:name="No List" w:semiHidden="1" w:uiPriority="99" w:unhideWhenUsed="1"/>
     <w:lsdException w:name="Outline List 1" w:semiHidden="1" w:uiPriority="99" w:unhideWhenUsed="1"/>
     <w:lsdException w:name="Outline List 2" w:semiHidden="1" w:uiPriority="99" w:unhideWhenUsed="1"/>
@@ -3127,7 +3204,9 @@
     <w:lsdException w:name="Table Subtle 2" w:semiHidden="1" w:unhideWhenUsed="1"/>
     <w:lsdException w:name="Table Web 1" w:semiHidden="1" w:unhideWhenUsed="1"/>
     <w:lsdException w:name="Table Web 2" w:semiHidden="1" w:unhideWhenUsed="1"/>
+    <w:lsdException w:name="Table Web 3" w:semiHidden="1" w:unhideWhenUsed="1"/>
     <w:lsdException w:name="Balloon Text" w:semiHidden="1" w:unhideWhenUsed="1"/>
+    <w:lsdException w:name="Table Theme" w:semiHidden="1" w:unhideWhenUsed="1"/>
     <w:lsdException w:name="Placeholder Text" w:semiHidden="1" w:uiPriority="99"/>
     <w:lsdException w:name="No Spacing" w:uiPriority="99"/>
     <w:lsdException w:name="Light Shading" w:uiPriority="60"/>
@@ -3366,7 +3445,6 @@
   <w:style w:type="character" w:default="1" w:styleId="a0">
     <w:name w:val="Default Paragraph Font"/>
     <w:uiPriority w:val="1"/>
-    <w:semiHidden/>
     <w:unhideWhenUsed/>
   </w:style>
   <w:style w:type="table" w:default="1" w:styleId="a1">

</xml_diff>

<commit_message>
20190505 新增 vivo S1 Pro
</commit_message>
<xml_diff>
--- a/docs/vivo 手机型号汇总.docx
+++ b/docs/vivo 手机型号汇总.docx
@@ -53,7 +53,7 @@
           <w:sz w:val="32"/>
           <w:szCs w:val="32"/>
         </w:rPr>
-        <w:t>201904</w:t>
+        <w:t>20190</w:t>
       </w:r>
       <w:r>
         <w:rPr>
@@ -63,10 +63,8 @@
           <w:sz w:val="32"/>
           <w:szCs w:val="32"/>
         </w:rPr>
-        <w:t>28</w:t>
-      </w:r>
-      <w:bookmarkStart w:id="0" w:name="_GoBack"/>
-      <w:bookmarkEnd w:id="0"/>
+        <w:t>505</w:t>
+      </w:r>
     </w:p>
     <w:p>
       <w:pPr>
@@ -189,7 +187,7 @@
           <w:b w:val="0"/>
         </w:rPr>
       </w:pPr>
-      <w:bookmarkStart w:id="1" w:name="_Hlk6416735"/>
+      <w:bookmarkStart w:id="0" w:name="_Hlk6416735"/>
       <w:r>
         <w:rPr>
           <w:rStyle w:val="a4"/>
@@ -373,7 +371,7 @@
         </w:r>
       </w:hyperlink>
     </w:p>
-    <w:bookmarkEnd w:id="1"/>
+    <w:bookmarkEnd w:id="0"/>
     <w:p>
       <w:pPr>
         <w:pStyle w:val="a3"/>
@@ -1800,7 +1798,7 @@
         <w:widowControl/>
         <w:spacing w:before="100" w:after="100"/>
         <w:rPr>
-          <w:rFonts w:ascii="宋体" w:eastAsia="宋体" w:hAnsi="宋体" w:cs="宋体" w:hint="eastAsia"/>
+          <w:rFonts w:ascii="宋体" w:eastAsia="宋体" w:hAnsi="宋体" w:cs="宋体"/>
           <w:color w:val="333333"/>
         </w:rPr>
       </w:pPr>
@@ -2911,6 +2909,8 @@
         </w:rPr>
         <w:t>全网通版</w:t>
       </w:r>
+      <w:bookmarkStart w:id="1" w:name="_GoBack"/>
+      <w:bookmarkEnd w:id="1"/>
     </w:p>
     <w:p>
       <w:pPr>
@@ -2970,6 +2970,62 @@
           <w:color w:val="333333"/>
         </w:rPr>
         <w:t>移动全网通版</w:t>
+      </w:r>
+    </w:p>
+    <w:p>
+      <w:pPr>
+        <w:pStyle w:val="a3"/>
+        <w:widowControl/>
+        <w:spacing w:before="100" w:after="100"/>
+        <w:rPr>
+          <w:rFonts w:ascii="宋体" w:eastAsia="宋体" w:hAnsi="宋体" w:cs="宋体" w:hint="eastAsia"/>
+          <w:b/>
+          <w:color w:val="333333"/>
+        </w:rPr>
+      </w:pPr>
+      <w:r>
+        <w:rPr>
+          <w:rFonts w:ascii="宋体" w:eastAsia="宋体" w:hAnsi="宋体" w:cs="宋体"/>
+          <w:b/>
+          <w:color w:val="333333"/>
+        </w:rPr>
+        <w:t>vivo S1 Pro:</w:t>
+      </w:r>
+    </w:p>
+    <w:p>
+      <w:pPr>
+        <w:pStyle w:val="a3"/>
+        <w:widowControl/>
+        <w:spacing w:before="100" w:after="100"/>
+        <w:rPr>
+          <w:rFonts w:ascii="宋体" w:eastAsia="宋体" w:hAnsi="宋体" w:cs="宋体"/>
+          <w:color w:val="333333"/>
+        </w:rPr>
+      </w:pPr>
+      <w:r>
+        <w:rPr>
+          <w:rFonts w:ascii="宋体" w:eastAsia="宋体" w:hAnsi="宋体" w:cs="宋体" w:hint="eastAsia"/>
+          <w:color w:val="333333"/>
+        </w:rPr>
+        <w:t>V1832A: vivo S1 Pro 全网通版</w:t>
+      </w:r>
+    </w:p>
+    <w:p>
+      <w:pPr>
+        <w:pStyle w:val="a3"/>
+        <w:widowControl/>
+        <w:spacing w:before="100" w:after="100"/>
+        <w:rPr>
+          <w:rFonts w:ascii="宋体" w:eastAsia="宋体" w:hAnsi="宋体" w:cs="宋体" w:hint="eastAsia"/>
+          <w:color w:val="333333"/>
+        </w:rPr>
+      </w:pPr>
+      <w:r>
+        <w:rPr>
+          <w:rFonts w:ascii="宋体" w:eastAsia="宋体" w:hAnsi="宋体" w:cs="宋体" w:hint="eastAsia"/>
+          <w:color w:val="333333"/>
+        </w:rPr>
+        <w:t>V1832T: vivo S1 Pro 移动全网通版</w:t>
       </w:r>
     </w:p>
     <w:p>
@@ -3053,6 +3109,7 @@
           <w:bCs/>
           <w:color w:val="333333"/>
         </w:rPr>
+        <w:lastRenderedPageBreak/>
         <w:t xml:space="preserve">V1818A: vivo </w:t>
       </w:r>
       <w:r>
@@ -3445,6 +3502,7 @@
   <w:style w:type="character" w:default="1" w:styleId="a0">
     <w:name w:val="Default Paragraph Font"/>
     <w:uiPriority w:val="1"/>
+    <w:semiHidden/>
     <w:unhideWhenUsed/>
   </w:style>
   <w:style w:type="table" w:default="1" w:styleId="a1">

</xml_diff>

<commit_message>
20190517 新增 vivo Y3
</commit_message>
<xml_diff>
--- a/docs/vivo 手机型号汇总.docx
+++ b/docs/vivo 手机型号汇总.docx
@@ -63,7 +63,17 @@
           <w:sz w:val="32"/>
           <w:szCs w:val="32"/>
         </w:rPr>
-        <w:t>505</w:t>
+        <w:t>5</w:t>
+      </w:r>
+      <w:r>
+        <w:rPr>
+          <w:rStyle w:val="a4"/>
+          <w:rFonts w:ascii="微软雅黑" w:eastAsia="微软雅黑" w:hAnsi="微软雅黑" w:cs="微软雅黑"/>
+          <w:color w:val="333333"/>
+          <w:sz w:val="32"/>
+          <w:szCs w:val="32"/>
+        </w:rPr>
+        <w:t>17</w:t>
       </w:r>
     </w:p>
     <w:p>
@@ -2626,6 +2636,64 @@
         <w:widowControl/>
         <w:spacing w:before="100" w:after="100"/>
         <w:rPr>
+          <w:rFonts w:ascii="宋体" w:eastAsia="宋体" w:hAnsi="宋体" w:cs="宋体" w:hint="eastAsia"/>
+          <w:b/>
+          <w:color w:val="333333"/>
+        </w:rPr>
+      </w:pPr>
+      <w:r>
+        <w:rPr>
+          <w:rFonts w:ascii="宋体" w:eastAsia="宋体" w:hAnsi="宋体" w:cs="宋体"/>
+          <w:b/>
+          <w:color w:val="333333"/>
+        </w:rPr>
+        <w:t>vivo Y3:</w:t>
+      </w:r>
+      <w:bookmarkStart w:id="1" w:name="_GoBack"/>
+      <w:bookmarkEnd w:id="1"/>
+    </w:p>
+    <w:p>
+      <w:pPr>
+        <w:pStyle w:val="a3"/>
+        <w:widowControl/>
+        <w:spacing w:before="100" w:after="100"/>
+        <w:rPr>
+          <w:rFonts w:ascii="宋体" w:eastAsia="宋体" w:hAnsi="宋体" w:cs="宋体" w:hint="eastAsia"/>
+          <w:color w:val="333333"/>
+        </w:rPr>
+      </w:pPr>
+      <w:r>
+        <w:rPr>
+          <w:rFonts w:ascii="宋体" w:eastAsia="宋体" w:hAnsi="宋体" w:cs="宋体" w:hint="eastAsia"/>
+          <w:color w:val="333333"/>
+        </w:rPr>
+        <w:t>V1901A: vivo Y3 全网通版</w:t>
+      </w:r>
+    </w:p>
+    <w:p>
+      <w:pPr>
+        <w:pStyle w:val="a3"/>
+        <w:widowControl/>
+        <w:spacing w:before="100" w:after="100"/>
+        <w:rPr>
+          <w:rFonts w:ascii="宋体" w:eastAsia="宋体" w:hAnsi="宋体" w:cs="宋体" w:hint="eastAsia"/>
+          <w:color w:val="333333"/>
+        </w:rPr>
+      </w:pPr>
+      <w:r>
+        <w:rPr>
+          <w:rFonts w:ascii="宋体" w:eastAsia="宋体" w:hAnsi="宋体" w:cs="宋体" w:hint="eastAsia"/>
+          <w:color w:val="333333"/>
+        </w:rPr>
+        <w:t>V1901T: vivo Y3 移动全网通版</w:t>
+      </w:r>
+    </w:p>
+    <w:p>
+      <w:pPr>
+        <w:pStyle w:val="a3"/>
+        <w:widowControl/>
+        <w:spacing w:before="100" w:after="100"/>
+        <w:rPr>
           <w:rStyle w:val="a4"/>
           <w:rFonts w:ascii="微软雅黑" w:eastAsia="微软雅黑" w:hAnsi="微软雅黑" w:cs="微软雅黑"/>
           <w:color w:val="333333"/>
@@ -2909,8 +2977,6 @@
         </w:rPr>
         <w:t>全网通版</w:t>
       </w:r>
-      <w:bookmarkStart w:id="1" w:name="_GoBack"/>
-      <w:bookmarkEnd w:id="1"/>
     </w:p>
     <w:p>
       <w:pPr>
@@ -2978,7 +3044,7 @@
         <w:widowControl/>
         <w:spacing w:before="100" w:after="100"/>
         <w:rPr>
-          <w:rFonts w:ascii="宋体" w:eastAsia="宋体" w:hAnsi="宋体" w:cs="宋体" w:hint="eastAsia"/>
+          <w:rFonts w:ascii="宋体" w:eastAsia="宋体" w:hAnsi="宋体" w:cs="宋体"/>
           <w:b/>
           <w:color w:val="333333"/>
         </w:rPr>
@@ -3016,15 +3082,16 @@
         <w:widowControl/>
         <w:spacing w:before="100" w:after="100"/>
         <w:rPr>
-          <w:rFonts w:ascii="宋体" w:eastAsia="宋体" w:hAnsi="宋体" w:cs="宋体" w:hint="eastAsia"/>
-          <w:color w:val="333333"/>
-        </w:rPr>
-      </w:pPr>
-      <w:r>
-        <w:rPr>
-          <w:rFonts w:ascii="宋体" w:eastAsia="宋体" w:hAnsi="宋体" w:cs="宋体" w:hint="eastAsia"/>
-          <w:color w:val="333333"/>
-        </w:rPr>
+          <w:rFonts w:ascii="宋体" w:eastAsia="宋体" w:hAnsi="宋体" w:cs="宋体"/>
+          <w:color w:val="333333"/>
+        </w:rPr>
+      </w:pPr>
+      <w:r>
+        <w:rPr>
+          <w:rFonts w:ascii="宋体" w:eastAsia="宋体" w:hAnsi="宋体" w:cs="宋体" w:hint="eastAsia"/>
+          <w:color w:val="333333"/>
+        </w:rPr>
+        <w:lastRenderedPageBreak/>
         <w:t>V1832T: vivo S1 Pro 移动全网通版</w:t>
       </w:r>
     </w:p>
@@ -3109,7 +3176,6 @@
           <w:bCs/>
           <w:color w:val="333333"/>
         </w:rPr>
-        <w:lastRenderedPageBreak/>
         <w:t xml:space="preserve">V1818A: vivo </w:t>
       </w:r>
       <w:r>

</xml_diff>

<commit_message>
20190524 新增 vivo Z5x
</commit_message>
<xml_diff>
--- a/docs/vivo 手机型号汇总.docx
+++ b/docs/vivo 手机型号汇总.docx
@@ -73,7 +73,7 @@
           <w:sz w:val="32"/>
           <w:szCs w:val="32"/>
         </w:rPr>
-        <w:t>17</w:t>
+        <w:t>24</w:t>
       </w:r>
     </w:p>
     <w:p>
@@ -1840,6 +1840,46 @@
         <w:widowControl/>
         <w:spacing w:before="100" w:after="100"/>
         <w:rPr>
+          <w:rFonts w:ascii="宋体" w:eastAsia="宋体" w:hAnsi="宋体" w:cs="宋体" w:hint="eastAsia"/>
+          <w:b/>
+          <w:color w:val="333333"/>
+        </w:rPr>
+      </w:pPr>
+      <w:bookmarkStart w:id="1" w:name="_GoBack"/>
+      <w:r>
+        <w:rPr>
+          <w:rFonts w:ascii="宋体" w:eastAsia="宋体" w:hAnsi="宋体" w:cs="宋体"/>
+          <w:b/>
+          <w:color w:val="333333"/>
+        </w:rPr>
+        <w:t>vivo Z5x:</w:t>
+      </w:r>
+    </w:p>
+    <w:bookmarkEnd w:id="1"/>
+    <w:p>
+      <w:pPr>
+        <w:pStyle w:val="a3"/>
+        <w:widowControl/>
+        <w:spacing w:before="100" w:after="100"/>
+        <w:rPr>
+          <w:rFonts w:ascii="宋体" w:eastAsia="宋体" w:hAnsi="宋体" w:cs="宋体" w:hint="eastAsia"/>
+          <w:color w:val="333333"/>
+        </w:rPr>
+      </w:pPr>
+      <w:r>
+        <w:rPr>
+          <w:rFonts w:ascii="宋体" w:eastAsia="宋体" w:hAnsi="宋体" w:cs="宋体" w:hint="eastAsia"/>
+          <w:color w:val="333333"/>
+        </w:rPr>
+        <w:t>V1911A: vivo Z5x 全网通版</w:t>
+      </w:r>
+    </w:p>
+    <w:p>
+      <w:pPr>
+        <w:pStyle w:val="a3"/>
+        <w:widowControl/>
+        <w:spacing w:before="100" w:after="100"/>
+        <w:rPr>
           <w:rStyle w:val="a4"/>
           <w:rFonts w:ascii="微软雅黑" w:eastAsia="微软雅黑" w:hAnsi="微软雅黑" w:cs="微软雅黑"/>
           <w:color w:val="333333"/>
@@ -2263,6 +2303,7 @@
           <w:bCs/>
           <w:color w:val="333333"/>
         </w:rPr>
+        <w:lastRenderedPageBreak/>
         <w:t>V1818A: vivo Y93 全网通版</w:t>
       </w:r>
     </w:p>
@@ -2307,7 +2348,6 @@
           <w:rFonts w:ascii="宋体" w:eastAsia="宋体" w:hAnsi="宋体" w:cs="宋体" w:hint="eastAsia"/>
           <w:color w:val="333333"/>
         </w:rPr>
-        <w:lastRenderedPageBreak/>
         <w:t>vivo Y93</w:t>
       </w:r>
       <w:r>
@@ -2636,7 +2676,7 @@
         <w:widowControl/>
         <w:spacing w:before="100" w:after="100"/>
         <w:rPr>
-          <w:rFonts w:ascii="宋体" w:eastAsia="宋体" w:hAnsi="宋体" w:cs="宋体" w:hint="eastAsia"/>
+          <w:rFonts w:ascii="宋体" w:eastAsia="宋体" w:hAnsi="宋体" w:cs="宋体"/>
           <w:b/>
           <w:color w:val="333333"/>
         </w:rPr>
@@ -2649,16 +2689,14 @@
         </w:rPr>
         <w:t>vivo Y3:</w:t>
       </w:r>
-      <w:bookmarkStart w:id="1" w:name="_GoBack"/>
-      <w:bookmarkEnd w:id="1"/>
-    </w:p>
-    <w:p>
-      <w:pPr>
-        <w:pStyle w:val="a3"/>
-        <w:widowControl/>
-        <w:spacing w:before="100" w:after="100"/>
-        <w:rPr>
-          <w:rFonts w:ascii="宋体" w:eastAsia="宋体" w:hAnsi="宋体" w:cs="宋体" w:hint="eastAsia"/>
+    </w:p>
+    <w:p>
+      <w:pPr>
+        <w:pStyle w:val="a3"/>
+        <w:widowControl/>
+        <w:spacing w:before="100" w:after="100"/>
+        <w:rPr>
+          <w:rFonts w:ascii="宋体" w:eastAsia="宋体" w:hAnsi="宋体" w:cs="宋体"/>
           <w:color w:val="333333"/>
         </w:rPr>
       </w:pPr>
@@ -2676,7 +2714,7 @@
         <w:widowControl/>
         <w:spacing w:before="100" w:after="100"/>
         <w:rPr>
-          <w:rFonts w:ascii="宋体" w:eastAsia="宋体" w:hAnsi="宋体" w:cs="宋体" w:hint="eastAsia"/>
+          <w:rFonts w:ascii="宋体" w:eastAsia="宋体" w:hAnsi="宋体" w:cs="宋体"/>
           <w:color w:val="333333"/>
         </w:rPr>
       </w:pPr>
@@ -3055,6 +3093,7 @@
           <w:b/>
           <w:color w:val="333333"/>
         </w:rPr>
+        <w:lastRenderedPageBreak/>
         <w:t>vivo S1 Pro:</w:t>
       </w:r>
     </w:p>
@@ -3091,7 +3130,6 @@
           <w:rFonts w:ascii="宋体" w:eastAsia="宋体" w:hAnsi="宋体" w:cs="宋体" w:hint="eastAsia"/>
           <w:color w:val="333333"/>
         </w:rPr>
-        <w:lastRenderedPageBreak/>
         <w:t>V1832T: vivo S1 Pro 移动全网通版</w:t>
       </w:r>
     </w:p>

</xml_diff>

<commit_message>
20190525 更新 vivo Z5x 移动全网通版
</commit_message>
<xml_diff>
--- a/docs/vivo 手机型号汇总.docx
+++ b/docs/vivo 手机型号汇总.docx
@@ -73,8 +73,20 @@
           <w:sz w:val="32"/>
           <w:szCs w:val="32"/>
         </w:rPr>
-        <w:t>24</w:t>
-      </w:r>
+        <w:t>2</w:t>
+      </w:r>
+      <w:r>
+        <w:rPr>
+          <w:rStyle w:val="a4"/>
+          <w:rFonts w:ascii="微软雅黑" w:eastAsia="微软雅黑" w:hAnsi="微软雅黑" w:cs="微软雅黑"/>
+          <w:color w:val="333333"/>
+          <w:sz w:val="32"/>
+          <w:szCs w:val="32"/>
+        </w:rPr>
+        <w:t>5</w:t>
+      </w:r>
+      <w:bookmarkStart w:id="0" w:name="_GoBack"/>
+      <w:bookmarkEnd w:id="0"/>
     </w:p>
     <w:p>
       <w:pPr>
@@ -197,7 +209,7 @@
           <w:b w:val="0"/>
         </w:rPr>
       </w:pPr>
-      <w:bookmarkStart w:id="0" w:name="_Hlk6416735"/>
+      <w:bookmarkStart w:id="1" w:name="_Hlk6416735"/>
       <w:r>
         <w:rPr>
           <w:rStyle w:val="a4"/>
@@ -381,7 +393,7 @@
         </w:r>
       </w:hyperlink>
     </w:p>
-    <w:bookmarkEnd w:id="0"/>
+    <w:bookmarkEnd w:id="1"/>
     <w:p>
       <w:pPr>
         <w:pStyle w:val="a3"/>
@@ -1840,12 +1852,11 @@
         <w:widowControl/>
         <w:spacing w:before="100" w:after="100"/>
         <w:rPr>
-          <w:rFonts w:ascii="宋体" w:eastAsia="宋体" w:hAnsi="宋体" w:cs="宋体" w:hint="eastAsia"/>
+          <w:rFonts w:ascii="宋体" w:eastAsia="宋体" w:hAnsi="宋体" w:cs="宋体"/>
           <w:b/>
           <w:color w:val="333333"/>
         </w:rPr>
       </w:pPr>
-      <w:bookmarkStart w:id="1" w:name="_GoBack"/>
       <w:r>
         <w:rPr>
           <w:rFonts w:ascii="宋体" w:eastAsia="宋体" w:hAnsi="宋体" w:cs="宋体"/>
@@ -1855,14 +1866,13 @@
         <w:t>vivo Z5x:</w:t>
       </w:r>
     </w:p>
-    <w:bookmarkEnd w:id="1"/>
-    <w:p>
-      <w:pPr>
-        <w:pStyle w:val="a3"/>
-        <w:widowControl/>
-        <w:spacing w:before="100" w:after="100"/>
-        <w:rPr>
-          <w:rFonts w:ascii="宋体" w:eastAsia="宋体" w:hAnsi="宋体" w:cs="宋体" w:hint="eastAsia"/>
+    <w:p>
+      <w:pPr>
+        <w:pStyle w:val="a3"/>
+        <w:widowControl/>
+        <w:spacing w:before="100" w:after="100"/>
+        <w:rPr>
+          <w:rFonts w:ascii="宋体" w:eastAsia="宋体" w:hAnsi="宋体" w:cs="宋体"/>
           <w:color w:val="333333"/>
         </w:rPr>
       </w:pPr>
@@ -1872,6 +1882,24 @@
           <w:color w:val="333333"/>
         </w:rPr>
         <w:t>V1911A: vivo Z5x 全网通版</w:t>
+      </w:r>
+    </w:p>
+    <w:p>
+      <w:pPr>
+        <w:pStyle w:val="a3"/>
+        <w:widowControl/>
+        <w:spacing w:before="100" w:after="100"/>
+        <w:rPr>
+          <w:rFonts w:ascii="宋体" w:eastAsia="宋体" w:hAnsi="宋体" w:cs="宋体" w:hint="eastAsia"/>
+          <w:color w:val="333333"/>
+        </w:rPr>
+      </w:pPr>
+      <w:r>
+        <w:rPr>
+          <w:rFonts w:ascii="宋体" w:eastAsia="宋体" w:hAnsi="宋体" w:cs="宋体" w:hint="eastAsia"/>
+          <w:color w:val="333333"/>
+        </w:rPr>
+        <w:t>V1911T: vivo Z5x 移动全网通版</w:t>
       </w:r>
     </w:p>
     <w:p>
@@ -2279,6 +2307,7 @@
           <w:rFonts w:ascii="宋体" w:eastAsia="宋体" w:hAnsi="宋体" w:cs="宋体" w:hint="eastAsia"/>
           <w:color w:val="333333"/>
         </w:rPr>
+        <w:lastRenderedPageBreak/>
         <w:t>vivo Y93:</w:t>
       </w:r>
     </w:p>
@@ -2303,7 +2332,6 @@
           <w:bCs/>
           <w:color w:val="333333"/>
         </w:rPr>
-        <w:lastRenderedPageBreak/>
         <w:t>V1818A: vivo Y93 全网通版</w:t>
       </w:r>
     </w:p>
@@ -3031,6 +3059,7 @@
           <w:rFonts w:ascii="宋体" w:eastAsia="宋体" w:hAnsi="宋体" w:cs="宋体" w:hint="eastAsia"/>
           <w:color w:val="333333"/>
         </w:rPr>
+        <w:lastRenderedPageBreak/>
         <w:t>V1831</w:t>
       </w:r>
       <w:r>
@@ -3093,7 +3122,6 @@
           <w:b/>
           <w:color w:val="333333"/>
         </w:rPr>
-        <w:lastRenderedPageBreak/>
         <w:t>vivo S1 Pro:</w:t>
       </w:r>
     </w:p>

</xml_diff>

<commit_message>
20190620 新增 iQOO Neo
</commit_message>
<xml_diff>
--- a/docs/vivo 手机型号汇总.docx
+++ b/docs/vivo 手机型号汇总.docx
@@ -63,30 +63,8 @@
           <w:sz w:val="32"/>
           <w:szCs w:val="32"/>
         </w:rPr>
-        <w:t>5</w:t>
-      </w:r>
-      <w:r>
-        <w:rPr>
-          <w:rStyle w:val="a4"/>
-          <w:rFonts w:ascii="微软雅黑" w:eastAsia="微软雅黑" w:hAnsi="微软雅黑" w:cs="微软雅黑"/>
-          <w:color w:val="333333"/>
-          <w:sz w:val="32"/>
-          <w:szCs w:val="32"/>
-        </w:rPr>
-        <w:t>2</w:t>
-      </w:r>
-      <w:r>
-        <w:rPr>
-          <w:rStyle w:val="a4"/>
-          <w:rFonts w:ascii="微软雅黑" w:eastAsia="微软雅黑" w:hAnsi="微软雅黑" w:cs="微软雅黑"/>
-          <w:color w:val="333333"/>
-          <w:sz w:val="32"/>
-          <w:szCs w:val="32"/>
-        </w:rPr>
-        <w:t>5</w:t>
-      </w:r>
-      <w:bookmarkStart w:id="0" w:name="_GoBack"/>
-      <w:bookmarkEnd w:id="0"/>
+        <w:t>620</w:t>
+      </w:r>
     </w:p>
     <w:p>
       <w:pPr>
@@ -209,7 +187,7 @@
           <w:b w:val="0"/>
         </w:rPr>
       </w:pPr>
-      <w:bookmarkStart w:id="1" w:name="_Hlk6416735"/>
+      <w:bookmarkStart w:id="0" w:name="_Hlk6416735"/>
       <w:r>
         <w:rPr>
           <w:rStyle w:val="a4"/>
@@ -363,23 +341,7 @@
           <w:rFonts w:asciiTheme="minorEastAsia" w:hAnsiTheme="minorEastAsia" w:cs="宋体" w:hint="eastAsia"/>
           <w:color w:val="333333"/>
         </w:rPr>
-        <w:t>新</w:t>
-      </w:r>
-      <w:proofErr w:type="gramStart"/>
-      <w:r>
-        <w:rPr>
-          <w:rFonts w:asciiTheme="minorEastAsia" w:hAnsiTheme="minorEastAsia" w:cs="宋体" w:hint="eastAsia"/>
-          <w:color w:val="333333"/>
-        </w:rPr>
-        <w:t>浪微博</w:t>
-      </w:r>
-      <w:proofErr w:type="gramEnd"/>
-      <w:r>
-        <w:rPr>
-          <w:rFonts w:asciiTheme="minorEastAsia" w:hAnsiTheme="minorEastAsia" w:cs="宋体" w:hint="eastAsia"/>
-          <w:color w:val="333333"/>
-        </w:rPr>
-        <w:t xml:space="preserve"> </w:t>
+        <w:t xml:space="preserve">新浪微博 </w:t>
       </w:r>
       <w:hyperlink r:id="rId12" w:history="1">
         <w:r>
@@ -393,7 +355,7 @@
         </w:r>
       </w:hyperlink>
     </w:p>
-    <w:bookmarkEnd w:id="1"/>
+    <w:bookmarkEnd w:id="0"/>
     <w:p>
       <w:pPr>
         <w:pStyle w:val="a3"/>
@@ -1191,25 +1153,7 @@
           <w:rFonts w:ascii="宋体" w:eastAsia="宋体" w:hAnsi="宋体" w:cs="宋体" w:hint="eastAsia"/>
           <w:color w:val="333333"/>
         </w:rPr>
-        <w:t xml:space="preserve">vivo NEX </w:t>
-      </w:r>
-      <w:proofErr w:type="gramStart"/>
-      <w:r>
-        <w:rPr>
-          <w:rStyle w:val="a4"/>
-          <w:rFonts w:ascii="宋体" w:eastAsia="宋体" w:hAnsi="宋体" w:cs="宋体" w:hint="eastAsia"/>
-          <w:color w:val="333333"/>
-        </w:rPr>
-        <w:t>双屏版</w:t>
-      </w:r>
-      <w:proofErr w:type="gramEnd"/>
-      <w:r>
-        <w:rPr>
-          <w:rStyle w:val="a4"/>
-          <w:rFonts w:ascii="宋体" w:eastAsia="宋体" w:hAnsi="宋体" w:cs="宋体" w:hint="eastAsia"/>
-          <w:color w:val="333333"/>
-        </w:rPr>
-        <w:t>:</w:t>
+        <w:t>vivo NEX 双屏版:</w:t>
       </w:r>
     </w:p>
     <w:p>
@@ -1265,27 +1209,15 @@
         </w:rPr>
         <w:t xml:space="preserve"> </w:t>
       </w:r>
-      <w:proofErr w:type="gramStart"/>
-      <w:r>
-        <w:rPr>
-          <w:rStyle w:val="a4"/>
-          <w:rFonts w:ascii="宋体" w:eastAsia="宋体" w:hAnsi="宋体" w:cs="宋体" w:hint="eastAsia"/>
-          <w:b w:val="0"/>
-          <w:bCs/>
-          <w:color w:val="333333"/>
-        </w:rPr>
-        <w:t>双屏版</w:t>
-      </w:r>
-      <w:proofErr w:type="gramEnd"/>
-      <w:r>
-        <w:rPr>
-          <w:rStyle w:val="a4"/>
-          <w:rFonts w:ascii="宋体" w:eastAsia="宋体" w:hAnsi="宋体" w:cs="宋体" w:hint="eastAsia"/>
-          <w:b w:val="0"/>
-          <w:bCs/>
-          <w:color w:val="333333"/>
-        </w:rPr>
-        <w:t xml:space="preserve"> 全网通版</w:t>
+      <w:r>
+        <w:rPr>
+          <w:rStyle w:val="a4"/>
+          <w:rFonts w:ascii="宋体" w:eastAsia="宋体" w:hAnsi="宋体" w:cs="宋体" w:hint="eastAsia"/>
+          <w:b w:val="0"/>
+          <w:bCs/>
+          <w:color w:val="333333"/>
+        </w:rPr>
+        <w:t>双屏版 全网通版</w:t>
       </w:r>
     </w:p>
     <w:p>
@@ -1341,27 +1273,15 @@
         </w:rPr>
         <w:t xml:space="preserve"> </w:t>
       </w:r>
-      <w:proofErr w:type="gramStart"/>
-      <w:r>
-        <w:rPr>
-          <w:rStyle w:val="a4"/>
-          <w:rFonts w:ascii="宋体" w:eastAsia="宋体" w:hAnsi="宋体" w:cs="宋体" w:hint="eastAsia"/>
-          <w:b w:val="0"/>
-          <w:bCs/>
-          <w:color w:val="333333"/>
-        </w:rPr>
-        <w:t>双屏版</w:t>
-      </w:r>
-      <w:proofErr w:type="gramEnd"/>
-      <w:r>
-        <w:rPr>
-          <w:rStyle w:val="a4"/>
-          <w:rFonts w:ascii="宋体" w:eastAsia="宋体" w:hAnsi="宋体" w:cs="宋体" w:hint="eastAsia"/>
-          <w:b w:val="0"/>
-          <w:bCs/>
-          <w:color w:val="333333"/>
-        </w:rPr>
-        <w:t xml:space="preserve"> 移动全网通版</w:t>
+      <w:r>
+        <w:rPr>
+          <w:rStyle w:val="a4"/>
+          <w:rFonts w:ascii="宋体" w:eastAsia="宋体" w:hAnsi="宋体" w:cs="宋体" w:hint="eastAsia"/>
+          <w:b w:val="0"/>
+          <w:bCs/>
+          <w:color w:val="333333"/>
+        </w:rPr>
+        <w:t>双屏版 移动全网通版</w:t>
       </w:r>
     </w:p>
     <w:p>
@@ -1560,57 +1480,25 @@
           <w:rFonts w:ascii="宋体" w:eastAsia="宋体" w:hAnsi="宋体" w:cs="宋体" w:hint="eastAsia"/>
           <w:color w:val="333333"/>
         </w:rPr>
-        <w:t>V1813BA: vivo Z3 全网通版 (</w:t>
-      </w:r>
-      <w:proofErr w:type="gramStart"/>
-      <w:r>
-        <w:rPr>
-          <w:rFonts w:ascii="宋体" w:eastAsia="宋体" w:hAnsi="宋体" w:cs="宋体" w:hint="eastAsia"/>
-          <w:color w:val="333333"/>
-        </w:rPr>
-        <w:t>骁</w:t>
-      </w:r>
-      <w:proofErr w:type="gramEnd"/>
-      <w:r>
-        <w:rPr>
-          <w:rFonts w:ascii="宋体" w:eastAsia="宋体" w:hAnsi="宋体" w:cs="宋体" w:hint="eastAsia"/>
-          <w:color w:val="333333"/>
-        </w:rPr>
-        <w:t>龙 670)</w:t>
-      </w:r>
-    </w:p>
-    <w:p>
-      <w:pPr>
-        <w:pStyle w:val="a3"/>
-        <w:widowControl/>
-        <w:spacing w:before="100" w:after="100"/>
-        <w:rPr>
-          <w:rFonts w:ascii="宋体" w:eastAsia="宋体" w:hAnsi="宋体" w:cs="宋体"/>
-          <w:color w:val="333333"/>
-        </w:rPr>
-      </w:pPr>
-      <w:r>
-        <w:rPr>
-          <w:rFonts w:ascii="宋体" w:eastAsia="宋体" w:hAnsi="宋体" w:cs="宋体" w:hint="eastAsia"/>
-          <w:color w:val="333333"/>
-        </w:rPr>
-        <w:t>V1813BT: vivo Z3 全网通版 (</w:t>
-      </w:r>
-      <w:proofErr w:type="gramStart"/>
-      <w:r>
-        <w:rPr>
-          <w:rFonts w:ascii="宋体" w:eastAsia="宋体" w:hAnsi="宋体" w:cs="宋体" w:hint="eastAsia"/>
-          <w:color w:val="333333"/>
-        </w:rPr>
-        <w:t>骁</w:t>
-      </w:r>
-      <w:proofErr w:type="gramEnd"/>
-      <w:r>
-        <w:rPr>
-          <w:rFonts w:ascii="宋体" w:eastAsia="宋体" w:hAnsi="宋体" w:cs="宋体" w:hint="eastAsia"/>
-          <w:color w:val="333333"/>
-        </w:rPr>
-        <w:t>龙 710)</w:t>
+        <w:t>V1813BA: vivo Z3 全网通版 (骁龙 670)</w:t>
+      </w:r>
+    </w:p>
+    <w:p>
+      <w:pPr>
+        <w:pStyle w:val="a3"/>
+        <w:widowControl/>
+        <w:spacing w:before="100" w:after="100"/>
+        <w:rPr>
+          <w:rFonts w:ascii="宋体" w:eastAsia="宋体" w:hAnsi="宋体" w:cs="宋体"/>
+          <w:color w:val="333333"/>
+        </w:rPr>
+      </w:pPr>
+      <w:r>
+        <w:rPr>
+          <w:rFonts w:ascii="宋体" w:eastAsia="宋体" w:hAnsi="宋体" w:cs="宋体" w:hint="eastAsia"/>
+          <w:color w:val="333333"/>
+        </w:rPr>
+        <w:t>V1813BT: vivo Z3 全网通版 (骁龙 710)</w:t>
       </w:r>
     </w:p>
     <w:p>
@@ -1890,7 +1778,7 @@
         <w:widowControl/>
         <w:spacing w:before="100" w:after="100"/>
         <w:rPr>
-          <w:rFonts w:ascii="宋体" w:eastAsia="宋体" w:hAnsi="宋体" w:cs="宋体" w:hint="eastAsia"/>
+          <w:rFonts w:ascii="宋体" w:eastAsia="宋体" w:hAnsi="宋体" w:cs="宋体"/>
           <w:color w:val="333333"/>
         </w:rPr>
       </w:pPr>
@@ -2767,7 +2655,6 @@
           <w:szCs w:val="32"/>
         </w:rPr>
       </w:pPr>
-      <w:proofErr w:type="spellStart"/>
       <w:r>
         <w:rPr>
           <w:rStyle w:val="a4"/>
@@ -2776,203 +2663,268 @@
           <w:sz w:val="32"/>
           <w:szCs w:val="32"/>
         </w:rPr>
+        <w:t>iQOO 系列</w:t>
+      </w:r>
+    </w:p>
+    <w:p>
+      <w:pPr>
+        <w:pStyle w:val="a3"/>
+        <w:widowControl/>
+        <w:spacing w:before="100" w:after="100"/>
+        <w:rPr>
+          <w:rFonts w:ascii="宋体" w:eastAsia="宋体" w:hAnsi="宋体" w:cs="宋体"/>
+          <w:b/>
+          <w:color w:val="333333"/>
+        </w:rPr>
+      </w:pPr>
+      <w:r>
+        <w:rPr>
+          <w:rFonts w:ascii="宋体" w:eastAsia="宋体" w:hAnsi="宋体" w:cs="宋体" w:hint="eastAsia"/>
+          <w:b/>
+          <w:color w:val="333333"/>
+        </w:rPr>
+        <w:t>i</w:t>
+      </w:r>
+      <w:r>
+        <w:rPr>
+          <w:rFonts w:ascii="宋体" w:eastAsia="宋体" w:hAnsi="宋体" w:cs="宋体"/>
+          <w:b/>
+          <w:color w:val="333333"/>
+        </w:rPr>
+        <w:t>QOO:</w:t>
+      </w:r>
+    </w:p>
+    <w:p>
+      <w:pPr>
+        <w:pStyle w:val="a3"/>
+        <w:widowControl/>
+        <w:spacing w:before="100" w:after="100"/>
+        <w:rPr>
+          <w:rFonts w:ascii="宋体" w:eastAsia="宋体" w:hAnsi="宋体" w:cs="宋体"/>
+          <w:color w:val="333333"/>
+        </w:rPr>
+      </w:pPr>
+      <w:r>
+        <w:rPr>
+          <w:rFonts w:ascii="宋体" w:eastAsia="宋体" w:hAnsi="宋体" w:cs="宋体" w:hint="eastAsia"/>
+          <w:color w:val="333333"/>
+        </w:rPr>
+        <w:t>V</w:t>
+      </w:r>
+      <w:r>
+        <w:rPr>
+          <w:rFonts w:ascii="宋体" w:eastAsia="宋体" w:hAnsi="宋体" w:cs="宋体"/>
+          <w:color w:val="333333"/>
+        </w:rPr>
+        <w:t>1824</w:t>
+      </w:r>
+      <w:r>
+        <w:rPr>
+          <w:rFonts w:ascii="宋体" w:eastAsia="宋体" w:hAnsi="宋体" w:cs="宋体" w:hint="eastAsia"/>
+          <w:color w:val="333333"/>
+        </w:rPr>
+        <w:t>BA</w:t>
+      </w:r>
+      <w:r>
+        <w:rPr>
+          <w:rFonts w:ascii="宋体" w:eastAsia="宋体" w:hAnsi="宋体" w:cs="宋体"/>
+          <w:color w:val="333333"/>
+        </w:rPr>
+        <w:t xml:space="preserve">: </w:t>
+      </w:r>
+      <w:r>
+        <w:rPr>
+          <w:rFonts w:ascii="宋体" w:eastAsia="宋体" w:hAnsi="宋体" w:cs="宋体" w:hint="eastAsia"/>
+          <w:color w:val="333333"/>
+        </w:rPr>
         <w:t>iQOO</w:t>
       </w:r>
-      <w:proofErr w:type="spellEnd"/>
-      <w:r>
-        <w:rPr>
-          <w:rStyle w:val="a4"/>
-          <w:rFonts w:ascii="微软雅黑" w:eastAsia="微软雅黑" w:hAnsi="微软雅黑" w:cs="微软雅黑" w:hint="eastAsia"/>
+      <w:r>
+        <w:rPr>
+          <w:rFonts w:ascii="宋体" w:eastAsia="宋体" w:hAnsi="宋体" w:cs="宋体"/>
+          <w:color w:val="333333"/>
+        </w:rPr>
+        <w:t xml:space="preserve"> </w:t>
+      </w:r>
+      <w:r>
+        <w:rPr>
+          <w:rFonts w:ascii="宋体" w:eastAsia="宋体" w:hAnsi="宋体" w:cs="宋体" w:hint="eastAsia"/>
+          <w:color w:val="333333"/>
+        </w:rPr>
+        <w:t>(</w:t>
+      </w:r>
+      <w:r>
+        <w:rPr>
+          <w:rFonts w:ascii="宋体" w:eastAsia="宋体" w:hAnsi="宋体" w:cs="宋体"/>
+          <w:color w:val="333333"/>
+        </w:rPr>
+        <w:t>6GB+128GB)</w:t>
+      </w:r>
+    </w:p>
+    <w:p>
+      <w:pPr>
+        <w:pStyle w:val="a3"/>
+        <w:widowControl/>
+        <w:spacing w:before="100" w:after="100"/>
+        <w:rPr>
+          <w:rFonts w:ascii="宋体" w:eastAsia="宋体" w:hAnsi="宋体" w:cs="宋体"/>
+          <w:color w:val="333333"/>
+        </w:rPr>
+      </w:pPr>
+      <w:r>
+        <w:rPr>
+          <w:rFonts w:ascii="宋体" w:eastAsia="宋体" w:hAnsi="宋体" w:cs="宋体" w:hint="eastAsia"/>
+          <w:color w:val="333333"/>
+        </w:rPr>
+        <w:t>V1</w:t>
+      </w:r>
+      <w:r>
+        <w:rPr>
+          <w:rFonts w:ascii="宋体" w:eastAsia="宋体" w:hAnsi="宋体" w:cs="宋体"/>
+          <w:color w:val="333333"/>
+        </w:rPr>
+        <w:t>824A: iQOO (8GB+128GB/8GB+256GB</w:t>
+      </w:r>
+      <w:r>
+        <w:rPr>
+          <w:rFonts w:ascii="宋体" w:eastAsia="宋体" w:hAnsi="宋体" w:cs="宋体" w:hint="eastAsia"/>
+          <w:color w:val="333333"/>
+        </w:rPr>
+        <w:t>/</w:t>
+      </w:r>
+      <w:r>
+        <w:rPr>
+          <w:rFonts w:ascii="宋体" w:eastAsia="宋体" w:hAnsi="宋体" w:cs="宋体"/>
+          <w:color w:val="333333"/>
+        </w:rPr>
+        <w:t>12</w:t>
+      </w:r>
+      <w:r>
+        <w:rPr>
+          <w:rFonts w:ascii="宋体" w:eastAsia="宋体" w:hAnsi="宋体" w:cs="宋体" w:hint="eastAsia"/>
+          <w:color w:val="333333"/>
+        </w:rPr>
+        <w:t>GB</w:t>
+      </w:r>
+      <w:r>
+        <w:rPr>
+          <w:rFonts w:ascii="宋体" w:eastAsia="宋体" w:hAnsi="宋体" w:cs="宋体"/>
+          <w:color w:val="333333"/>
+        </w:rPr>
+        <w:t>+128GB/</w:t>
+      </w:r>
+      <w:bookmarkStart w:id="1" w:name="_GoBack"/>
+      <w:bookmarkEnd w:id="1"/>
+      <w:r>
+        <w:rPr>
+          <w:rFonts w:ascii="宋体" w:eastAsia="宋体" w:hAnsi="宋体" w:cs="宋体"/>
+          <w:color w:val="333333"/>
+        </w:rPr>
+        <w:t>12GB+256GB)</w:t>
+      </w:r>
+    </w:p>
+    <w:p>
+      <w:pPr>
+        <w:pStyle w:val="a3"/>
+        <w:widowControl/>
+        <w:spacing w:before="100" w:after="100"/>
+        <w:rPr>
+          <w:rFonts w:ascii="宋体" w:eastAsia="宋体" w:hAnsi="宋体" w:cs="宋体"/>
+          <w:b/>
+          <w:bCs/>
+          <w:color w:val="333333"/>
+        </w:rPr>
+      </w:pPr>
+      <w:r>
+        <w:rPr>
+          <w:rFonts w:ascii="宋体" w:eastAsia="宋体" w:hAnsi="宋体" w:cs="宋体" w:hint="eastAsia"/>
+          <w:b/>
+          <w:bCs/>
+          <w:color w:val="333333"/>
+        </w:rPr>
+        <w:t>iQOO</w:t>
+      </w:r>
+      <w:r>
+        <w:rPr>
+          <w:rFonts w:ascii="宋体" w:eastAsia="宋体" w:hAnsi="宋体" w:cs="宋体"/>
+          <w:b/>
+          <w:bCs/>
+          <w:color w:val="333333"/>
+        </w:rPr>
+        <w:t xml:space="preserve"> </w:t>
+      </w:r>
+      <w:r>
+        <w:rPr>
+          <w:rFonts w:ascii="宋体" w:eastAsia="宋体" w:hAnsi="宋体" w:cs="宋体" w:hint="eastAsia"/>
+          <w:b/>
+          <w:bCs/>
+          <w:color w:val="333333"/>
+        </w:rPr>
+        <w:t>Neo</w:t>
+      </w:r>
+      <w:r>
+        <w:rPr>
+          <w:rFonts w:ascii="宋体" w:eastAsia="宋体" w:hAnsi="宋体" w:cs="宋体"/>
+          <w:b/>
+          <w:bCs/>
+          <w:color w:val="333333"/>
+        </w:rPr>
+        <w:t>:</w:t>
+      </w:r>
+    </w:p>
+    <w:p>
+      <w:pPr>
+        <w:pStyle w:val="a3"/>
+        <w:widowControl/>
+        <w:spacing w:before="100" w:after="100"/>
+        <w:rPr>
+          <w:rFonts w:ascii="宋体" w:eastAsia="宋体" w:hAnsi="宋体" w:cs="宋体"/>
+          <w:color w:val="333333"/>
+        </w:rPr>
+      </w:pPr>
+      <w:r>
+        <w:rPr>
+          <w:rFonts w:ascii="宋体" w:eastAsia="宋体" w:hAnsi="宋体" w:cs="宋体" w:hint="eastAsia"/>
+          <w:color w:val="333333"/>
+        </w:rPr>
+        <w:t>V</w:t>
+      </w:r>
+      <w:r>
+        <w:rPr>
+          <w:rFonts w:ascii="宋体" w:eastAsia="宋体" w:hAnsi="宋体" w:cs="宋体"/>
+          <w:color w:val="333333"/>
+        </w:rPr>
+        <w:t xml:space="preserve">1914A: iQOO Neo </w:t>
+      </w:r>
+      <w:r>
+        <w:rPr>
+          <w:rFonts w:ascii="宋体" w:eastAsia="宋体" w:hAnsi="宋体" w:cs="宋体" w:hint="eastAsia"/>
+          <w:color w:val="333333"/>
+        </w:rPr>
+        <w:t>全网通版</w:t>
+      </w:r>
+    </w:p>
+    <w:p>
+      <w:pPr>
+        <w:pStyle w:val="a3"/>
+        <w:widowControl/>
+        <w:spacing w:before="100" w:after="100"/>
+        <w:rPr>
+          <w:rStyle w:val="a4"/>
+          <w:rFonts w:ascii="微软雅黑" w:eastAsia="微软雅黑" w:hAnsi="微软雅黑" w:cs="微软雅黑"/>
           <w:color w:val="333333"/>
           <w:sz w:val="32"/>
           <w:szCs w:val="32"/>
         </w:rPr>
-        <w:t xml:space="preserve"> 系列</w:t>
-      </w:r>
-    </w:p>
-    <w:p>
-      <w:pPr>
-        <w:pStyle w:val="a3"/>
-        <w:widowControl/>
-        <w:spacing w:before="100" w:after="100"/>
-        <w:rPr>
-          <w:rFonts w:ascii="宋体" w:eastAsia="宋体" w:hAnsi="宋体" w:cs="宋体"/>
-          <w:b/>
-          <w:color w:val="333333"/>
-        </w:rPr>
-      </w:pPr>
-      <w:proofErr w:type="spellStart"/>
-      <w:r>
-        <w:rPr>
-          <w:rFonts w:ascii="宋体" w:eastAsia="宋体" w:hAnsi="宋体" w:cs="宋体" w:hint="eastAsia"/>
-          <w:b/>
-          <w:color w:val="333333"/>
-        </w:rPr>
-        <w:t>i</w:t>
-      </w:r>
-      <w:r>
-        <w:rPr>
-          <w:rFonts w:ascii="宋体" w:eastAsia="宋体" w:hAnsi="宋体" w:cs="宋体"/>
-          <w:b/>
-          <w:color w:val="333333"/>
-        </w:rPr>
-        <w:t>QOO</w:t>
-      </w:r>
-      <w:proofErr w:type="spellEnd"/>
-      <w:r>
-        <w:rPr>
-          <w:rFonts w:ascii="宋体" w:eastAsia="宋体" w:hAnsi="宋体" w:cs="宋体"/>
-          <w:b/>
-          <w:color w:val="333333"/>
-        </w:rPr>
-        <w:t>:</w:t>
-      </w:r>
-    </w:p>
-    <w:p>
-      <w:pPr>
-        <w:pStyle w:val="a3"/>
-        <w:widowControl/>
-        <w:spacing w:before="100" w:after="100"/>
-        <w:rPr>
-          <w:rFonts w:ascii="宋体" w:eastAsia="宋体" w:hAnsi="宋体" w:cs="宋体"/>
-          <w:color w:val="333333"/>
-        </w:rPr>
-      </w:pPr>
-      <w:r>
-        <w:rPr>
-          <w:rFonts w:ascii="宋体" w:eastAsia="宋体" w:hAnsi="宋体" w:cs="宋体" w:hint="eastAsia"/>
-          <w:color w:val="333333"/>
-        </w:rPr>
-        <w:t>V</w:t>
-      </w:r>
-      <w:r>
-        <w:rPr>
-          <w:rFonts w:ascii="宋体" w:eastAsia="宋体" w:hAnsi="宋体" w:cs="宋体"/>
-          <w:color w:val="333333"/>
-        </w:rPr>
-        <w:t>1824</w:t>
-      </w:r>
-      <w:r>
-        <w:rPr>
-          <w:rFonts w:ascii="宋体" w:eastAsia="宋体" w:hAnsi="宋体" w:cs="宋体" w:hint="eastAsia"/>
-          <w:color w:val="333333"/>
-        </w:rPr>
-        <w:t>BA</w:t>
-      </w:r>
-      <w:r>
-        <w:rPr>
-          <w:rFonts w:ascii="宋体" w:eastAsia="宋体" w:hAnsi="宋体" w:cs="宋体"/>
-          <w:color w:val="333333"/>
-        </w:rPr>
-        <w:t xml:space="preserve">: </w:t>
-      </w:r>
-      <w:proofErr w:type="spellStart"/>
-      <w:r>
-        <w:rPr>
-          <w:rFonts w:ascii="宋体" w:eastAsia="宋体" w:hAnsi="宋体" w:cs="宋体" w:hint="eastAsia"/>
-          <w:color w:val="333333"/>
-        </w:rPr>
-        <w:t>iQOO</w:t>
-      </w:r>
-      <w:proofErr w:type="spellEnd"/>
-      <w:r>
-        <w:rPr>
-          <w:rFonts w:ascii="宋体" w:eastAsia="宋体" w:hAnsi="宋体" w:cs="宋体"/>
-          <w:color w:val="333333"/>
-        </w:rPr>
-        <w:t xml:space="preserve"> </w:t>
-      </w:r>
-      <w:r>
-        <w:rPr>
-          <w:rFonts w:ascii="宋体" w:eastAsia="宋体" w:hAnsi="宋体" w:cs="宋体" w:hint="eastAsia"/>
-          <w:color w:val="333333"/>
-        </w:rPr>
-        <w:t>(</w:t>
-      </w:r>
-      <w:r>
-        <w:rPr>
-          <w:rFonts w:ascii="宋体" w:eastAsia="宋体" w:hAnsi="宋体" w:cs="宋体"/>
-          <w:color w:val="333333"/>
-        </w:rPr>
-        <w:t>6GB+128GB)</w:t>
-      </w:r>
-    </w:p>
-    <w:p>
-      <w:pPr>
-        <w:pStyle w:val="a3"/>
-        <w:widowControl/>
-        <w:spacing w:before="100" w:after="100"/>
-        <w:rPr>
-          <w:rFonts w:ascii="宋体" w:eastAsia="宋体" w:hAnsi="宋体" w:cs="宋体"/>
-          <w:color w:val="333333"/>
-        </w:rPr>
-      </w:pPr>
-      <w:r>
-        <w:rPr>
-          <w:rFonts w:ascii="宋体" w:eastAsia="宋体" w:hAnsi="宋体" w:cs="宋体" w:hint="eastAsia"/>
-          <w:color w:val="333333"/>
-        </w:rPr>
-        <w:t>V1</w:t>
-      </w:r>
-      <w:r>
-        <w:rPr>
-          <w:rFonts w:ascii="宋体" w:eastAsia="宋体" w:hAnsi="宋体" w:cs="宋体"/>
-          <w:color w:val="333333"/>
-        </w:rPr>
-        <w:t xml:space="preserve">824A: </w:t>
-      </w:r>
-      <w:proofErr w:type="spellStart"/>
-      <w:r>
-        <w:rPr>
-          <w:rFonts w:ascii="宋体" w:eastAsia="宋体" w:hAnsi="宋体" w:cs="宋体"/>
-          <w:color w:val="333333"/>
-        </w:rPr>
-        <w:t>iQOO</w:t>
-      </w:r>
-      <w:proofErr w:type="spellEnd"/>
-      <w:r>
-        <w:rPr>
-          <w:rFonts w:ascii="宋体" w:eastAsia="宋体" w:hAnsi="宋体" w:cs="宋体"/>
-          <w:color w:val="333333"/>
-        </w:rPr>
-        <w:t xml:space="preserve"> (8GB+128GB/8GB+256GB</w:t>
-      </w:r>
-      <w:r>
-        <w:rPr>
-          <w:rFonts w:ascii="宋体" w:eastAsia="宋体" w:hAnsi="宋体" w:cs="宋体" w:hint="eastAsia"/>
-          <w:color w:val="333333"/>
-        </w:rPr>
-        <w:t>/</w:t>
-      </w:r>
-      <w:r>
-        <w:rPr>
-          <w:rFonts w:ascii="宋体" w:eastAsia="宋体" w:hAnsi="宋体" w:cs="宋体"/>
-          <w:color w:val="333333"/>
-        </w:rPr>
-        <w:t>12GB+256GB)</w:t>
-      </w:r>
-    </w:p>
-    <w:p>
-      <w:pPr>
-        <w:pStyle w:val="a3"/>
-        <w:widowControl/>
-        <w:spacing w:before="100" w:after="100"/>
-        <w:rPr>
-          <w:rStyle w:val="a4"/>
-          <w:rFonts w:ascii="微软雅黑" w:eastAsia="微软雅黑" w:hAnsi="微软雅黑" w:cs="微软雅黑"/>
+      </w:pPr>
+      <w:r>
+        <w:rPr>
+          <w:rStyle w:val="a4"/>
+          <w:rFonts w:ascii="微软雅黑" w:eastAsia="微软雅黑" w:hAnsi="微软雅黑" w:cs="微软雅黑" w:hint="eastAsia"/>
           <w:color w:val="333333"/>
           <w:sz w:val="32"/>
           <w:szCs w:val="32"/>
         </w:rPr>
-      </w:pPr>
-      <w:r>
-        <w:rPr>
-          <w:rStyle w:val="a4"/>
-          <w:rFonts w:ascii="微软雅黑" w:eastAsia="微软雅黑" w:hAnsi="微软雅黑" w:cs="微软雅黑" w:hint="eastAsia"/>
-          <w:color w:val="333333"/>
-          <w:sz w:val="32"/>
-          <w:szCs w:val="32"/>
-        </w:rPr>
         <w:t>S 系列</w:t>
       </w:r>
     </w:p>
@@ -2993,6 +2945,7 @@
           <w:b/>
           <w:color w:val="333333"/>
         </w:rPr>
+        <w:lastRenderedPageBreak/>
         <w:t>vivo S</w:t>
       </w:r>
       <w:r>
@@ -3059,7 +3012,6 @@
           <w:rFonts w:ascii="宋体" w:eastAsia="宋体" w:hAnsi="宋体" w:cs="宋体" w:hint="eastAsia"/>
           <w:color w:val="333333"/>
         </w:rPr>
-        <w:lastRenderedPageBreak/>
         <w:t>V1831</w:t>
       </w:r>
       <w:r>

</xml_diff>

<commit_message>
20190703 更新 iQOO Neo 移动全网通版
</commit_message>
<xml_diff>
--- a/docs/vivo 手机型号汇总.docx
+++ b/docs/vivo 手机型号汇总.docx
@@ -63,7 +63,7 @@
           <w:sz w:val="32"/>
           <w:szCs w:val="32"/>
         </w:rPr>
-        <w:t>620</w:t>
+        <w:t>703</w:t>
       </w:r>
     </w:p>
     <w:p>
@@ -2813,96 +2813,114 @@
         </w:rPr>
         <w:t>+128GB/</w:t>
       </w:r>
+      <w:r>
+        <w:rPr>
+          <w:rFonts w:ascii="宋体" w:eastAsia="宋体" w:hAnsi="宋体" w:cs="宋体"/>
+          <w:color w:val="333333"/>
+        </w:rPr>
+        <w:t>12GB+256GB)</w:t>
+      </w:r>
+    </w:p>
+    <w:p>
+      <w:pPr>
+        <w:pStyle w:val="a3"/>
+        <w:widowControl/>
+        <w:spacing w:before="100" w:after="100"/>
+        <w:rPr>
+          <w:rFonts w:ascii="宋体" w:eastAsia="宋体" w:hAnsi="宋体" w:cs="宋体"/>
+          <w:b/>
+          <w:bCs/>
+          <w:color w:val="333333"/>
+        </w:rPr>
+      </w:pPr>
+      <w:r>
+        <w:rPr>
+          <w:rFonts w:ascii="宋体" w:eastAsia="宋体" w:hAnsi="宋体" w:cs="宋体" w:hint="eastAsia"/>
+          <w:b/>
+          <w:bCs/>
+          <w:color w:val="333333"/>
+        </w:rPr>
+        <w:t>iQOO</w:t>
+      </w:r>
+      <w:r>
+        <w:rPr>
+          <w:rFonts w:ascii="宋体" w:eastAsia="宋体" w:hAnsi="宋体" w:cs="宋体"/>
+          <w:b/>
+          <w:bCs/>
+          <w:color w:val="333333"/>
+        </w:rPr>
+        <w:t xml:space="preserve"> </w:t>
+      </w:r>
+      <w:r>
+        <w:rPr>
+          <w:rFonts w:ascii="宋体" w:eastAsia="宋体" w:hAnsi="宋体" w:cs="宋体" w:hint="eastAsia"/>
+          <w:b/>
+          <w:bCs/>
+          <w:color w:val="333333"/>
+        </w:rPr>
+        <w:t>Neo</w:t>
+      </w:r>
+      <w:r>
+        <w:rPr>
+          <w:rFonts w:ascii="宋体" w:eastAsia="宋体" w:hAnsi="宋体" w:cs="宋体"/>
+          <w:b/>
+          <w:bCs/>
+          <w:color w:val="333333"/>
+        </w:rPr>
+        <w:t>:</w:t>
+      </w:r>
+    </w:p>
+    <w:p>
+      <w:pPr>
+        <w:pStyle w:val="a3"/>
+        <w:widowControl/>
+        <w:spacing w:before="100" w:after="100"/>
+        <w:rPr>
+          <w:rFonts w:ascii="宋体" w:eastAsia="宋体" w:hAnsi="宋体" w:cs="宋体"/>
+          <w:color w:val="333333"/>
+        </w:rPr>
+      </w:pPr>
+      <w:r>
+        <w:rPr>
+          <w:rFonts w:ascii="宋体" w:eastAsia="宋体" w:hAnsi="宋体" w:cs="宋体" w:hint="eastAsia"/>
+          <w:color w:val="333333"/>
+        </w:rPr>
+        <w:t>V</w:t>
+      </w:r>
+      <w:r>
+        <w:rPr>
+          <w:rFonts w:ascii="宋体" w:eastAsia="宋体" w:hAnsi="宋体" w:cs="宋体"/>
+          <w:color w:val="333333"/>
+        </w:rPr>
+        <w:t xml:space="preserve">1914A: iQOO Neo </w:t>
+      </w:r>
+      <w:r>
+        <w:rPr>
+          <w:rFonts w:ascii="宋体" w:eastAsia="宋体" w:hAnsi="宋体" w:cs="宋体" w:hint="eastAsia"/>
+          <w:color w:val="333333"/>
+        </w:rPr>
+        <w:t>全网通版</w:t>
+      </w:r>
+    </w:p>
+    <w:p>
+      <w:pPr>
+        <w:pStyle w:val="a3"/>
+        <w:widowControl/>
+        <w:spacing w:before="100" w:after="100"/>
+        <w:rPr>
+          <w:rFonts w:ascii="宋体" w:eastAsia="宋体" w:hAnsi="宋体" w:cs="宋体" w:hint="eastAsia"/>
+          <w:color w:val="333333"/>
+        </w:rPr>
+      </w:pPr>
+      <w:r>
+        <w:rPr>
+          <w:rFonts w:ascii="宋体" w:eastAsia="宋体" w:hAnsi="宋体" w:cs="宋体" w:hint="eastAsia"/>
+          <w:color w:val="333333"/>
+        </w:rPr>
+        <w:t>V1914T: iQOO Neo 移动全网通版</w:t>
+      </w:r>
       <w:bookmarkStart w:id="1" w:name="_GoBack"/>
       <w:bookmarkEnd w:id="1"/>
-      <w:r>
-        <w:rPr>
-          <w:rFonts w:ascii="宋体" w:eastAsia="宋体" w:hAnsi="宋体" w:cs="宋体"/>
-          <w:color w:val="333333"/>
-        </w:rPr>
-        <w:t>12GB+256GB)</w:t>
-      </w:r>
-    </w:p>
-    <w:p>
-      <w:pPr>
-        <w:pStyle w:val="a3"/>
-        <w:widowControl/>
-        <w:spacing w:before="100" w:after="100"/>
-        <w:rPr>
-          <w:rFonts w:ascii="宋体" w:eastAsia="宋体" w:hAnsi="宋体" w:cs="宋体"/>
-          <w:b/>
-          <w:bCs/>
-          <w:color w:val="333333"/>
-        </w:rPr>
-      </w:pPr>
-      <w:r>
-        <w:rPr>
-          <w:rFonts w:ascii="宋体" w:eastAsia="宋体" w:hAnsi="宋体" w:cs="宋体" w:hint="eastAsia"/>
-          <w:b/>
-          <w:bCs/>
-          <w:color w:val="333333"/>
-        </w:rPr>
-        <w:t>iQOO</w:t>
-      </w:r>
-      <w:r>
-        <w:rPr>
-          <w:rFonts w:ascii="宋体" w:eastAsia="宋体" w:hAnsi="宋体" w:cs="宋体"/>
-          <w:b/>
-          <w:bCs/>
-          <w:color w:val="333333"/>
-        </w:rPr>
-        <w:t xml:space="preserve"> </w:t>
-      </w:r>
-      <w:r>
-        <w:rPr>
-          <w:rFonts w:ascii="宋体" w:eastAsia="宋体" w:hAnsi="宋体" w:cs="宋体" w:hint="eastAsia"/>
-          <w:b/>
-          <w:bCs/>
-          <w:color w:val="333333"/>
-        </w:rPr>
-        <w:t>Neo</w:t>
-      </w:r>
-      <w:r>
-        <w:rPr>
-          <w:rFonts w:ascii="宋体" w:eastAsia="宋体" w:hAnsi="宋体" w:cs="宋体"/>
-          <w:b/>
-          <w:bCs/>
-          <w:color w:val="333333"/>
-        </w:rPr>
-        <w:t>:</w:t>
-      </w:r>
-    </w:p>
-    <w:p>
-      <w:pPr>
-        <w:pStyle w:val="a3"/>
-        <w:widowControl/>
-        <w:spacing w:before="100" w:after="100"/>
-        <w:rPr>
-          <w:rFonts w:ascii="宋体" w:eastAsia="宋体" w:hAnsi="宋体" w:cs="宋体"/>
-          <w:color w:val="333333"/>
-        </w:rPr>
-      </w:pPr>
-      <w:r>
-        <w:rPr>
-          <w:rFonts w:ascii="宋体" w:eastAsia="宋体" w:hAnsi="宋体" w:cs="宋体" w:hint="eastAsia"/>
-          <w:color w:val="333333"/>
-        </w:rPr>
-        <w:t>V</w:t>
-      </w:r>
-      <w:r>
-        <w:rPr>
-          <w:rFonts w:ascii="宋体" w:eastAsia="宋体" w:hAnsi="宋体" w:cs="宋体"/>
-          <w:color w:val="333333"/>
-        </w:rPr>
-        <w:t xml:space="preserve">1914A: iQOO Neo </w:t>
-      </w:r>
-      <w:r>
-        <w:rPr>
-          <w:rFonts w:ascii="宋体" w:eastAsia="宋体" w:hAnsi="宋体" w:cs="宋体" w:hint="eastAsia"/>
-          <w:color w:val="333333"/>
-        </w:rPr>
-        <w:t>全网通版</w:t>
-      </w:r>
     </w:p>
     <w:p>
       <w:pPr>

</xml_diff>